<commit_message>
Add List bai viet, vao Like
</commit_message>
<xml_diff>
--- a/01. Tool/01. Instagram/01. Tool GetUserAccount/02. OUTPUT/01. Source/01. DownLoad Doc/LinksSelenium_Doc.docx
+++ b/01. Tool/01. Instagram/01. Tool GetUserAccount/02. OUTPUT/01. Source/01. DownLoad Doc/LinksSelenium_Doc.docx
@@ -27,22 +27,60 @@
       </w:r>
     </w:p>
     <w:p>
+      <w:pPr>
+        <w:rPr>
+          <w:rStyle w:val="Hyperlink"/>
+        </w:rPr>
+      </w:pPr>
       <w:hyperlink r:id="rId4" w:history="1">
         <w:r>
           <w:rPr>
             <w:rStyle w:val="Hyperlink"/>
           </w:rPr>
-          <w:t>https://chercher.tech/pytho</w:t>
+          <w:t>https://chercher.tech/python/webelement-locator</w:t>
         </w:r>
-        <w:bookmarkStart w:id="0" w:name="_GoBack"/>
-        <w:bookmarkEnd w:id="0"/>
+      </w:hyperlink>
+    </w:p>
+    <w:p>
+      <w:pPr>
+        <w:rPr>
+          <w:rStyle w:val="Hyperlink"/>
+        </w:rPr>
+      </w:pPr>
+    </w:p>
+    <w:p>
+      <w:pPr>
+        <w:rPr>
+          <w:rStyle w:val="Hyperlink"/>
+          <w:color w:val="000000" w:themeColor="text1"/>
+          <w:u w:val="none"/>
+        </w:rPr>
+      </w:pPr>
+      <w:r>
+        <w:rPr>
+          <w:rStyle w:val="Hyperlink"/>
+          <w:color w:val="000000" w:themeColor="text1"/>
+          <w:u w:val="none"/>
+        </w:rPr>
+        <w:t>2. Link hướng dẫn dùng Selenium follow Instagram:</w:t>
+      </w:r>
+    </w:p>
+    <w:p>
+      <w:pPr>
+        <w:rPr>
+          <w:color w:val="000000" w:themeColor="text1"/>
+        </w:rPr>
+      </w:pPr>
+      <w:hyperlink r:id="rId5" w:history="1">
         <w:r>
           <w:rPr>
             <w:rStyle w:val="Hyperlink"/>
           </w:rPr>
-          <w:t>n/webelement-locator</w:t>
+          <w:t>https://towardsdatascience.com/increase-your-instagram-followers-with-a-simple-python-bot-fde048dce20d</w:t>
         </w:r>
       </w:hyperlink>
+      <w:bookmarkStart w:id="0" w:name="_GoBack"/>
+      <w:bookmarkEnd w:id="0"/>
     </w:p>
     <w:sectPr>
       <w:pgSz w:w="12240" w:h="15840"/>

</xml_diff>